<commit_message>
Updated DimLockChamber to include the river mile of the lock when available and updated the documents.
</commit_message>
<xml_diff>
--- a/outputDocs/Explore.docx
+++ b/outputDocs/Explore.docx
@@ -221,21 +221,7 @@
                 <w:rFonts w:ascii="Calibri" w:hAnsi="Calibri" w:cs="Calibri"/>
                 <w:color w:val="000000"/>
               </w:rPr>
-              <w:t>4</w:t>
-            </w:r>
-            <w:r>
-              <w:rPr>
-                <w:rFonts w:ascii="Calibri" w:hAnsi="Calibri" w:cs="Calibri"/>
-                <w:color w:val="000000"/>
-              </w:rPr>
-              <w:t>,</w:t>
-            </w:r>
-            <w:r>
-              <w:rPr>
-                <w:rFonts w:ascii="Calibri" w:hAnsi="Calibri" w:cs="Calibri"/>
-                <w:color w:val="000000"/>
-              </w:rPr>
-              <w:t>979</w:t>
+              <w:t>4,979</w:t>
             </w:r>
           </w:p>
         </w:tc>
@@ -309,15 +295,7 @@
         <w:t xml:space="preserve">lock numbers (the sort order on the chart) are not in geographical order. </w:t>
       </w:r>
       <w:r>
-        <w:t xml:space="preserve">This observation means that we should add the river mile to the </w:t>
-      </w:r>
-      <w:proofErr w:type="spellStart"/>
-      <w:r>
-        <w:t>LockChamber</w:t>
-      </w:r>
-      <w:proofErr w:type="spellEnd"/>
-      <w:r>
-        <w:t xml:space="preserve"> dimension</w:t>
+        <w:t>This observation means that we should add the river mile to the LockChamber dimension</w:t>
       </w:r>
       <w:r>
         <w:t xml:space="preserve"> if we want to do any modeling based on relative river position.</w:t>
@@ -378,38 +356,23 @@
     <w:p>
       <w:r>
         <w:lastRenderedPageBreak/>
-        <w:t>Let’s look at other stories in the data. Since processing time in the lock is mostly a function of gravity and water flow, processing time at a lock should be consistent. What do the data show?</w:t>
-      </w:r>
-    </w:p>
-    <w:p>
-      <w:r>
-        <w:t xml:space="preserve">For most of the locks on the Ohio River, </w:t>
-      </w:r>
-      <w:r>
-        <w:t>processing time is consistent over time.</w:t>
-      </w:r>
+        <w:t>Adding the River Mile to the LockChamber dimension now shows a more promising chart where traffic basically climbs as we look downstream. Please note that a mile value of -1 (far left of the chart) indicates that the river mile for the lock complex could not be set automatically.</w:t>
+      </w:r>
+    </w:p>
+    <w:p>
       <w:r>
         <w:t xml:space="preserve"> </w:t>
       </w:r>
-      <w:r>
-        <w:t xml:space="preserve">Lock 52 is especially problematic. </w:t>
-      </w:r>
       <w:bookmarkStart w:id="0" w:name="_GoBack"/>
-      <w:bookmarkEnd w:id="0"/>
-      <w:r>
-        <w:t>Investigation of the spikes and inconsistencies might be an avenue of deeper analysis.</w:t>
-      </w:r>
-    </w:p>
-    <w:p>
       <w:r>
         <w:rPr>
           <w:noProof/>
         </w:rPr>
         <w:drawing>
-          <wp:inline distT="0" distB="0" distL="0" distR="0" wp14:anchorId="0FCEC383" wp14:editId="265B255D">
-            <wp:extent cx="5184648" cy="3767328"/>
+          <wp:inline distT="0" distB="0" distL="0" distR="0" wp14:anchorId="46B19953" wp14:editId="70694BE8">
+            <wp:extent cx="5486400" cy="3995928"/>
             <wp:effectExtent l="0" t="0" r="0" b="5080"/>
-            <wp:docPr id="4" name="Picture 4"/>
+            <wp:docPr id="1" name="Picture 1"/>
             <wp:cNvGraphicFramePr>
               <a:graphicFrameLocks xmlns:a="http://schemas.openxmlformats.org/drawingml/2006/main" noChangeAspect="1"/>
             </wp:cNvGraphicFramePr>
@@ -417,7 +380,7 @@
               <a:graphicData uri="http://schemas.openxmlformats.org/drawingml/2006/picture">
                 <pic:pic xmlns:pic="http://schemas.openxmlformats.org/drawingml/2006/picture">
                   <pic:nvPicPr>
-                    <pic:cNvPr id="0" name="Picture 4"/>
+                    <pic:cNvPr id="0" name="Picture 2"/>
                     <pic:cNvPicPr>
                       <a:picLocks noChangeAspect="1" noChangeArrowheads="1"/>
                     </pic:cNvPicPr>
@@ -438,7 +401,7 @@
                   <pic:spPr bwMode="auto">
                     <a:xfrm>
                       <a:off x="0" y="0"/>
-                      <a:ext cx="5184648" cy="3767328"/>
+                      <a:ext cx="5486400" cy="3995928"/>
                     </a:xfrm>
                     <a:prstGeom prst="rect">
                       <a:avLst/>
@@ -451,28 +414,30 @@
           </wp:inline>
         </w:drawing>
       </w:r>
-    </w:p>
-    <w:p>
-      <w:r>
-        <w:t>Finally,</w:t>
-      </w:r>
-      <w:r>
-        <w:t xml:space="preserve"> we look at delay times just to see if there is anything interesting.</w:t>
-      </w:r>
-      <w:r>
-        <w:t xml:space="preserve"> It looks like more trouble at Locks 52 and 53. As a matter of fact, Locks 52 and 53 are supposed to be replaced during 2018 with the new Olmsted lock complex in order to reduce delays. Some other locks show individual months with long delays. Those delays could be </w:t>
-      </w:r>
-      <w:r>
-        <w:t xml:space="preserve">a </w:t>
-      </w:r>
-      <w:r>
-        <w:t xml:space="preserve">subject of further investigation to determine if the delays are a few bad days, or </w:t>
-      </w:r>
-      <w:r>
-        <w:t>something systemic.</w:t>
-      </w:r>
-    </w:p>
-    <w:p/>
+      <w:bookmarkEnd w:id="0"/>
+    </w:p>
+    <w:p>
+      <w:r>
+        <w:t>Let’s look at other stories in the data. Since processing time in the lock is mostly a function of gravity and water flow, processing time at a lock should be consistent. What do the data show?</w:t>
+      </w:r>
+    </w:p>
+    <w:p>
+      <w:r>
+        <w:t xml:space="preserve">For most of the locks on the Ohio River, </w:t>
+      </w:r>
+      <w:r>
+        <w:t>processing time is consistent over time.</w:t>
+      </w:r>
+      <w:r>
+        <w:t xml:space="preserve"> </w:t>
+      </w:r>
+      <w:r>
+        <w:t xml:space="preserve">Lock 52 is especially problematic. </w:t>
+      </w:r>
+      <w:r>
+        <w:t>Investigation of the spikes and inconsistencies might be an avenue of deeper analysis.</w:t>
+      </w:r>
+    </w:p>
     <w:p>
       <w:r>
         <w:rPr>
@@ -480,10 +445,10 @@
         </w:rPr>
         <w:lastRenderedPageBreak/>
         <w:drawing>
-          <wp:inline distT="0" distB="0" distL="0" distR="0" wp14:anchorId="7B334EF7" wp14:editId="5AA441BA">
+          <wp:inline distT="0" distB="0" distL="0" distR="0" wp14:anchorId="0FCEC383" wp14:editId="265B255D">
             <wp:extent cx="5184648" cy="3767328"/>
             <wp:effectExtent l="0" t="0" r="0" b="5080"/>
-            <wp:docPr id="5" name="Picture 5"/>
+            <wp:docPr id="4" name="Picture 4"/>
             <wp:cNvGraphicFramePr>
               <a:graphicFrameLocks xmlns:a="http://schemas.openxmlformats.org/drawingml/2006/main" noChangeAspect="1"/>
             </wp:cNvGraphicFramePr>
@@ -491,7 +456,7 @@
               <a:graphicData uri="http://schemas.openxmlformats.org/drawingml/2006/picture">
                 <pic:pic xmlns:pic="http://schemas.openxmlformats.org/drawingml/2006/picture">
                   <pic:nvPicPr>
-                    <pic:cNvPr id="0" name="Picture 5"/>
+                    <pic:cNvPr id="0" name="Picture 4"/>
                     <pic:cNvPicPr>
                       <a:picLocks noChangeAspect="1" noChangeArrowheads="1"/>
                     </pic:cNvPicPr>
@@ -527,6 +492,80 @@
       </w:r>
     </w:p>
     <w:p>
+      <w:r>
+        <w:t>Finally,</w:t>
+      </w:r>
+      <w:r>
+        <w:t xml:space="preserve"> we look at delay times just to see if there is anything interesting.</w:t>
+      </w:r>
+      <w:r>
+        <w:t xml:space="preserve"> It looks like more trouble at Locks 52 and 53. As a matter of fact, Locks 52 and 53 are supposed to be replaced during 2018 with the new Olmsted lock complex in order to reduce delays. Some other locks show individual months with long delays. Those delays could be </w:t>
+      </w:r>
+      <w:r>
+        <w:t xml:space="preserve">a </w:t>
+      </w:r>
+      <w:r>
+        <w:t xml:space="preserve">subject of further investigation to determine if the delays are a few bad days, or </w:t>
+      </w:r>
+      <w:r>
+        <w:t>something systemic.</w:t>
+      </w:r>
+    </w:p>
+    <w:p/>
+    <w:p>
+      <w:r>
+        <w:rPr>
+          <w:noProof/>
+        </w:rPr>
+        <w:lastRenderedPageBreak/>
+        <w:drawing>
+          <wp:inline distT="0" distB="0" distL="0" distR="0" wp14:anchorId="7B334EF7" wp14:editId="5AA441BA">
+            <wp:extent cx="5184648" cy="3767328"/>
+            <wp:effectExtent l="0" t="0" r="0" b="5080"/>
+            <wp:docPr id="5" name="Picture 5"/>
+            <wp:cNvGraphicFramePr>
+              <a:graphicFrameLocks xmlns:a="http://schemas.openxmlformats.org/drawingml/2006/main" noChangeAspect="1"/>
+            </wp:cNvGraphicFramePr>
+            <a:graphic xmlns:a="http://schemas.openxmlformats.org/drawingml/2006/main">
+              <a:graphicData uri="http://schemas.openxmlformats.org/drawingml/2006/picture">
+                <pic:pic xmlns:pic="http://schemas.openxmlformats.org/drawingml/2006/picture">
+                  <pic:nvPicPr>
+                    <pic:cNvPr id="0" name="Picture 5"/>
+                    <pic:cNvPicPr>
+                      <a:picLocks noChangeAspect="1" noChangeArrowheads="1"/>
+                    </pic:cNvPicPr>
+                  </pic:nvPicPr>
+                  <pic:blipFill>
+                    <a:blip r:embed="rId11" cstate="print">
+                      <a:extLst>
+                        <a:ext uri="{28A0092B-C50C-407E-A947-70E740481C1C}">
+                          <a14:useLocalDpi xmlns:a14="http://schemas.microsoft.com/office/drawing/2010/main" val="0"/>
+                        </a:ext>
+                      </a:extLst>
+                    </a:blip>
+                    <a:srcRect/>
+                    <a:stretch>
+                      <a:fillRect/>
+                    </a:stretch>
+                  </pic:blipFill>
+                  <pic:spPr bwMode="auto">
+                    <a:xfrm>
+                      <a:off x="0" y="0"/>
+                      <a:ext cx="5184648" cy="3767328"/>
+                    </a:xfrm>
+                    <a:prstGeom prst="rect">
+                      <a:avLst/>
+                    </a:prstGeom>
+                    <a:noFill/>
+                  </pic:spPr>
+                </pic:pic>
+              </a:graphicData>
+            </a:graphic>
+          </wp:inline>
+        </w:drawing>
+      </w:r>
+    </w:p>
+    <w:p>
       <w:pPr>
         <w:pStyle w:val="Heading2"/>
       </w:pPr>
@@ -548,15 +587,7 @@
         </w:numPr>
       </w:pPr>
       <w:r>
-        <w:t xml:space="preserve">The </w:t>
-      </w:r>
-      <w:proofErr w:type="spellStart"/>
-      <w:r>
-        <w:t>LockChamber</w:t>
-      </w:r>
-      <w:proofErr w:type="spellEnd"/>
-      <w:r>
-        <w:t xml:space="preserve"> dimension should have the river mile added in order to allow study of traffic flows up and down stream.</w:t>
+        <w:t>The LockChamber dimension should have the river mile added in order to allow study of traffic flows up and down stream.</w:t>
       </w:r>
     </w:p>
     <w:p>

</xml_diff>